<commit_message>
unit test coverage and modified document
</commit_message>
<xml_diff>
--- a/src/assets/Design Document.docx
+++ b/src/assets/Design Document.docx
@@ -586,8 +586,6 @@
       <w:r>
         <w:br w:type="page"/>
       </w:r>
-      <w:bookmarkStart w:id="8" w:name="_GoBack"/>
-      <w:bookmarkEnd w:id="8"/>
     </w:p>
     <w:sdt>
       <w:sdtPr>
@@ -1806,7 +1804,7 @@
           <w:sz w:val="28"/>
         </w:rPr>
       </w:pPr>
-      <w:bookmarkStart w:id="9" w:name="_Toc50375248"/>
+      <w:bookmarkStart w:id="8" w:name="_Toc50375248"/>
       <w:r>
         <w:rPr>
           <w:b/>
@@ -1814,7 +1812,7 @@
         </w:rPr>
         <w:t>Introduction</w:t>
       </w:r>
-      <w:bookmarkEnd w:id="9"/>
+      <w:bookmarkEnd w:id="8"/>
     </w:p>
     <w:p/>
     <w:p>
@@ -1969,7 +1967,7 @@
           <w:sz w:val="28"/>
         </w:rPr>
       </w:pPr>
-      <w:bookmarkStart w:id="10" w:name="_Toc50375249"/>
+      <w:bookmarkStart w:id="9" w:name="_Toc50375249"/>
       <w:r>
         <w:rPr>
           <w:b/>
@@ -1977,7 +1975,7 @@
         </w:rPr>
         <w:t>Use-Case View</w:t>
       </w:r>
-      <w:bookmarkEnd w:id="10"/>
+      <w:bookmarkEnd w:id="9"/>
     </w:p>
     <w:p/>
     <w:p>
@@ -2546,7 +2544,7 @@
           <w:sz w:val="28"/>
         </w:rPr>
       </w:pPr>
-      <w:bookmarkStart w:id="11" w:name="_Toc50375250"/>
+      <w:bookmarkStart w:id="10" w:name="_Toc50375250"/>
       <w:r>
         <w:rPr>
           <w:b/>
@@ -2561,7 +2559,7 @@
         </w:rPr>
         <w:t>low Chart</w:t>
       </w:r>
-      <w:bookmarkEnd w:id="11"/>
+      <w:bookmarkEnd w:id="10"/>
     </w:p>
     <w:p>
       <w:pPr>
@@ -2655,7 +2653,7 @@
           <w:sz w:val="28"/>
         </w:rPr>
       </w:pPr>
-      <w:bookmarkStart w:id="12" w:name="_Toc50375251"/>
+      <w:bookmarkStart w:id="11" w:name="_Toc50375251"/>
       <w:r>
         <w:rPr>
           <w:b/>
@@ -2664,7 +2662,7 @@
         <w:lastRenderedPageBreak/>
         <w:t>Components</w:t>
       </w:r>
-      <w:bookmarkEnd w:id="12"/>
+      <w:bookmarkEnd w:id="11"/>
       <w:r>
         <w:rPr>
           <w:b/>
@@ -2967,7 +2965,7 @@
           <w:sz w:val="28"/>
         </w:rPr>
       </w:pPr>
-      <w:bookmarkStart w:id="13" w:name="_Toc50375252"/>
+      <w:bookmarkStart w:id="12" w:name="_Toc50375252"/>
       <w:r>
         <w:rPr>
           <w:b/>
@@ -2975,7 +2973,7 @@
         </w:rPr>
         <w:t>Services</w:t>
       </w:r>
-      <w:bookmarkEnd w:id="13"/>
+      <w:bookmarkEnd w:id="12"/>
     </w:p>
     <w:p>
       <w:pPr>
@@ -3108,7 +3106,7 @@
           <w:sz w:val="28"/>
         </w:rPr>
       </w:pPr>
-      <w:bookmarkStart w:id="14" w:name="_Toc50375253"/>
+      <w:bookmarkStart w:id="13" w:name="_Toc50375253"/>
       <w:r>
         <w:rPr>
           <w:b/>
@@ -3116,7 +3114,7 @@
         </w:rPr>
         <w:t>Validations</w:t>
       </w:r>
-      <w:bookmarkEnd w:id="14"/>
+      <w:bookmarkEnd w:id="13"/>
     </w:p>
     <w:p>
       <w:pPr>
@@ -3305,7 +3303,7 @@
           <w:sz w:val="28"/>
         </w:rPr>
       </w:pPr>
-      <w:bookmarkStart w:id="15" w:name="_Toc50375254"/>
+      <w:bookmarkStart w:id="14" w:name="_Toc50375254"/>
       <w:r>
         <w:rPr>
           <w:b/>
@@ -3313,7 +3311,7 @@
         </w:rPr>
         <w:t>Tools and Libraries</w:t>
       </w:r>
-      <w:bookmarkEnd w:id="15"/>
+      <w:bookmarkEnd w:id="14"/>
     </w:p>
     <w:p>
       <w:pPr>
@@ -3506,7 +3504,7 @@
           <w:sz w:val="28"/>
         </w:rPr>
       </w:pPr>
-      <w:bookmarkStart w:id="16" w:name="_Toc50375255"/>
+      <w:bookmarkStart w:id="15" w:name="_Toc50375255"/>
       <w:r>
         <w:rPr>
           <w:b/>
@@ -3515,7 +3513,7 @@
         <w:lastRenderedPageBreak/>
         <w:t>Unit Testing</w:t>
       </w:r>
-      <w:bookmarkEnd w:id="16"/>
+      <w:bookmarkEnd w:id="15"/>
     </w:p>
     <w:p>
       <w:pPr>
@@ -3658,56 +3656,154 @@
           <w:numId w:val="3"/>
         </w:numPr>
         <w:rPr>
+          <w:sz w:val="24"/>
+          <w:szCs w:val="24"/>
+        </w:rPr>
+      </w:pPr>
+      <w:proofErr w:type="spellStart"/>
+      <w:r>
+        <w:rPr>
+          <w:sz w:val="24"/>
+          <w:szCs w:val="24"/>
+        </w:rPr>
+        <w:t>A</w:t>
+      </w:r>
+      <w:r>
+        <w:rPr>
+          <w:sz w:val="24"/>
+          <w:szCs w:val="24"/>
+        </w:rPr>
+        <w:t>uth</w:t>
+      </w:r>
+      <w:r>
+        <w:rPr>
+          <w:sz w:val="24"/>
+          <w:szCs w:val="24"/>
+        </w:rPr>
+        <w:t>.service.ts</w:t>
+      </w:r>
+      <w:proofErr w:type="spellEnd"/>
+      <w:r>
+        <w:rPr>
+          <w:sz w:val="24"/>
+          <w:szCs w:val="24"/>
+        </w:rPr>
+        <w:t xml:space="preserve"> - It contain test cases </w:t>
+      </w:r>
+      <w:r>
+        <w:rPr>
+          <w:sz w:val="24"/>
+          <w:szCs w:val="24"/>
+        </w:rPr>
+        <w:t>for API calls for the authentication.</w:t>
+      </w:r>
+      <w:r>
+        <w:rPr>
           <w:sz w:val="44"/>
           <w:szCs w:val="44"/>
         </w:rPr>
-      </w:pPr>
-      <w:proofErr w:type="spellStart"/>
-      <w:proofErr w:type="gramStart"/>
-      <w:r>
-        <w:rPr>
-          <w:sz w:val="24"/>
-          <w:szCs w:val="24"/>
-        </w:rPr>
-        <w:t>auth</w:t>
-      </w:r>
-      <w:r>
-        <w:rPr>
-          <w:sz w:val="24"/>
-          <w:szCs w:val="24"/>
-        </w:rPr>
-        <w:t>.service</w:t>
-      </w:r>
-      <w:proofErr w:type="gramEnd"/>
-      <w:r>
-        <w:rPr>
-          <w:sz w:val="24"/>
-          <w:szCs w:val="24"/>
-        </w:rPr>
-        <w:t>.ts</w:t>
-      </w:r>
-      <w:proofErr w:type="spellEnd"/>
-      <w:r>
-        <w:rPr>
-          <w:sz w:val="24"/>
-          <w:szCs w:val="24"/>
-        </w:rPr>
-        <w:t xml:space="preserve"> - It contain test cases </w:t>
-      </w:r>
-      <w:r>
-        <w:rPr>
-          <w:sz w:val="24"/>
-          <w:szCs w:val="24"/>
-        </w:rPr>
-        <w:t>for API calls for the authentication.</w:t>
-      </w:r>
-      <w:r>
-        <w:rPr>
-          <w:sz w:val="44"/>
-          <w:szCs w:val="44"/>
-        </w:rPr>
         <w:t xml:space="preserve"> </w:t>
       </w:r>
+    </w:p>
+    <w:p>
+      <w:pPr>
+        <w:rPr>
+          <w:sz w:val="24"/>
+          <w:szCs w:val="24"/>
+        </w:rPr>
+      </w:pPr>
+    </w:p>
+    <w:p>
+      <w:pPr>
+        <w:rPr>
+          <w:sz w:val="24"/>
+          <w:szCs w:val="24"/>
+        </w:rPr>
+      </w:pPr>
+      <w:r>
+        <w:rPr>
+          <w:sz w:val="24"/>
+          <w:szCs w:val="24"/>
+        </w:rPr>
+        <w:t>Please find an attached test coverage report.</w:t>
+      </w:r>
+    </w:p>
+    <w:p>
+      <w:pPr>
+        <w:rPr>
+          <w:sz w:val="24"/>
+          <w:szCs w:val="24"/>
+        </w:rPr>
+      </w:pPr>
+      <w:r>
+        <w:rPr>
+          <w:noProof/>
+        </w:rPr>
+        <w:drawing>
+          <wp:inline distT="0" distB="0" distL="0" distR="0" wp14:anchorId="69BDBC79" wp14:editId="59F95B5A">
+            <wp:extent cx="5886450" cy="2990850"/>
+            <wp:effectExtent l="0" t="0" r="0" b="0"/>
+            <wp:docPr id="1" name="Picture 1"/>
+            <wp:cNvGraphicFramePr>
+              <a:graphicFrameLocks xmlns:a="http://schemas.openxmlformats.org/drawingml/2006/main" noChangeAspect="1"/>
+            </wp:cNvGraphicFramePr>
+            <a:graphic xmlns:a="http://schemas.openxmlformats.org/drawingml/2006/main">
+              <a:graphicData uri="http://schemas.openxmlformats.org/drawingml/2006/picture">
+                <pic:pic xmlns:pic="http://schemas.openxmlformats.org/drawingml/2006/picture">
+                  <pic:nvPicPr>
+                    <pic:cNvPr id="0" name="Picture 1"/>
+                    <pic:cNvPicPr>
+                      <a:picLocks noChangeAspect="1" noChangeArrowheads="1"/>
+                    </pic:cNvPicPr>
+                  </pic:nvPicPr>
+                  <pic:blipFill>
+                    <a:blip r:embed="rId8">
+                      <a:extLst>
+                        <a:ext uri="{28A0092B-C50C-407E-A947-70E740481C1C}">
+                          <a14:useLocalDpi xmlns:a14="http://schemas.microsoft.com/office/drawing/2010/main" val="0"/>
+                        </a:ext>
+                      </a:extLst>
+                    </a:blip>
+                    <a:srcRect/>
+                    <a:stretch>
+                      <a:fillRect/>
+                    </a:stretch>
+                  </pic:blipFill>
+                  <pic:spPr bwMode="auto">
+                    <a:xfrm>
+                      <a:off x="0" y="0"/>
+                      <a:ext cx="5886450" cy="2990850"/>
+                    </a:xfrm>
+                    <a:prstGeom prst="rect">
+                      <a:avLst/>
+                    </a:prstGeom>
+                    <a:noFill/>
+                    <a:ln>
+                      <a:noFill/>
+                    </a:ln>
+                  </pic:spPr>
+                </pic:pic>
+              </a:graphicData>
+            </a:graphic>
+          </wp:inline>
+        </w:drawing>
+      </w:r>
+    </w:p>
+    <w:p>
+      <w:pPr>
+        <w:rPr>
+          <w:sz w:val="24"/>
+          <w:szCs w:val="24"/>
+        </w:rPr>
+      </w:pPr>
+    </w:p>
+    <w:p>
+      <w:pPr>
+        <w:rPr>
+          <w:sz w:val="24"/>
+          <w:szCs w:val="24"/>
+        </w:rPr>
+      </w:pPr>
     </w:p>
     <w:p>
       <w:pPr>
@@ -3722,7 +3818,7 @@
           <w:sz w:val="28"/>
         </w:rPr>
       </w:pPr>
-      <w:bookmarkStart w:id="17" w:name="_Toc50375256"/>
+      <w:bookmarkStart w:id="16" w:name="_Toc50375256"/>
       <w:r>
         <w:rPr>
           <w:b/>
@@ -3730,7 +3826,7 @@
         </w:rPr>
         <w:t>Responsive</w:t>
       </w:r>
-      <w:bookmarkEnd w:id="17"/>
+      <w:bookmarkEnd w:id="16"/>
     </w:p>
     <w:p>
       <w:pPr>
@@ -3758,6 +3854,19 @@
         </w:rPr>
         <w:t>.</w:t>
       </w:r>
+    </w:p>
+    <w:p>
+      <w:pPr>
+        <w:pStyle w:val="ListParagraph"/>
+        <w:numPr>
+          <w:ilvl w:val="0"/>
+          <w:numId w:val="7"/>
+        </w:numPr>
+        <w:rPr>
+          <w:sz w:val="24"/>
+          <w:szCs w:val="24"/>
+        </w:rPr>
+      </w:pPr>
     </w:p>
     <w:p>
       <w:pPr>
@@ -3772,7 +3881,7 @@
           <w:sz w:val="28"/>
         </w:rPr>
       </w:pPr>
-      <w:bookmarkStart w:id="18" w:name="_Toc50375257"/>
+      <w:bookmarkStart w:id="17" w:name="_Toc50375257"/>
       <w:r>
         <w:rPr>
           <w:b/>
@@ -3787,29 +3896,55 @@
         </w:rPr>
         <w:t>Accessibility</w:t>
       </w:r>
+      <w:bookmarkEnd w:id="17"/>
+    </w:p>
+    <w:p>
+      <w:pPr>
+        <w:rPr>
+          <w:sz w:val="24"/>
+          <w:szCs w:val="24"/>
+        </w:rPr>
+      </w:pPr>
+      <w:r>
+        <w:rPr>
+          <w:sz w:val="24"/>
+          <w:szCs w:val="24"/>
+        </w:rPr>
+        <w:t>For Accessibility,</w:t>
+      </w:r>
+      <w:r>
+        <w:rPr>
+          <w:sz w:val="24"/>
+          <w:szCs w:val="24"/>
+        </w:rPr>
+        <w:t xml:space="preserve"> the HTML markup contains aria-labels for buttons and tab indexes for input fields and table data.</w:t>
+      </w:r>
+    </w:p>
+    <w:p>
+      <w:pPr>
+        <w:rPr>
+          <w:sz w:val="24"/>
+          <w:szCs w:val="24"/>
+        </w:rPr>
+      </w:pPr>
+    </w:p>
+    <w:p>
+      <w:pPr>
+        <w:rPr>
+          <w:sz w:val="24"/>
+          <w:szCs w:val="24"/>
+        </w:rPr>
+      </w:pPr>
+    </w:p>
+    <w:p>
+      <w:pPr>
+        <w:rPr>
+          <w:sz w:val="24"/>
+          <w:szCs w:val="24"/>
+        </w:rPr>
+      </w:pPr>
+      <w:bookmarkStart w:id="18" w:name="_GoBack"/>
       <w:bookmarkEnd w:id="18"/>
-    </w:p>
-    <w:p>
-      <w:pPr>
-        <w:rPr>
-          <w:sz w:val="24"/>
-          <w:szCs w:val="24"/>
-        </w:rPr>
-      </w:pPr>
-      <w:r>
-        <w:rPr>
-          <w:sz w:val="24"/>
-          <w:szCs w:val="24"/>
-        </w:rPr>
-        <w:t>For Accessibility,</w:t>
-      </w:r>
-      <w:r>
-        <w:rPr>
-          <w:sz w:val="24"/>
-          <w:szCs w:val="24"/>
-        </w:rPr>
-        <w:t xml:space="preserve"> the HTML markup contains aria-labels for buttons and tab indexes for input fields and table data.</w:t>
-      </w:r>
     </w:p>
     <w:p>
       <w:pPr>
@@ -3830,6 +3965,7 @@
           <w:b/>
           <w:sz w:val="28"/>
         </w:rPr>
+        <w:lastRenderedPageBreak/>
         <w:t>List other enhancement (at least top 3)</w:t>
       </w:r>
       <w:bookmarkEnd w:id="19"/>
@@ -4074,6 +4210,26 @@
           <w:szCs w:val="24"/>
         </w:rPr>
         <w:t>More role-based operations can be performed.</w:t>
+      </w:r>
+    </w:p>
+    <w:p>
+      <w:pPr>
+        <w:pStyle w:val="ListParagraph"/>
+        <w:numPr>
+          <w:ilvl w:val="0"/>
+          <w:numId w:val="5"/>
+        </w:numPr>
+        <w:rPr>
+          <w:sz w:val="24"/>
+          <w:szCs w:val="24"/>
+        </w:rPr>
+      </w:pPr>
+      <w:r>
+        <w:rPr>
+          <w:sz w:val="24"/>
+          <w:szCs w:val="24"/>
+        </w:rPr>
+        <w:t>Localization can be performed in application.</w:t>
       </w:r>
     </w:p>
     <w:p>
@@ -4212,8 +4368,8 @@
       </w:r>
     </w:p>
     <w:sectPr>
-      <w:headerReference w:type="default" r:id="rId8"/>
-      <w:footerReference w:type="default" r:id="rId9"/>
+      <w:headerReference w:type="default" r:id="rId9"/>
+      <w:footerReference w:type="default" r:id="rId10"/>
       <w:pgSz w:w="12240" w:h="15840"/>
       <w:pgMar w:top="1440" w:right="1440" w:bottom="1440" w:left="1530" w:header="720" w:footer="720" w:gutter="0"/>
       <w:cols w:space="720"/>
@@ -5444,6 +5600,7 @@
     <w:lsdException w:name="HTML Sample" w:semiHidden="1" w:unhideWhenUsed="1"/>
     <w:lsdException w:name="HTML Typewriter" w:semiHidden="1" w:unhideWhenUsed="1"/>
     <w:lsdException w:name="HTML Variable" w:semiHidden="1" w:unhideWhenUsed="1"/>
+    <w:lsdException w:name="Normal Table" w:semiHidden="1" w:unhideWhenUsed="1"/>
     <w:lsdException w:name="annotation subject" w:semiHidden="1" w:unhideWhenUsed="1"/>
     <w:lsdException w:name="No List" w:semiHidden="1" w:unhideWhenUsed="1"/>
     <w:lsdException w:name="Outline List 1" w:semiHidden="1" w:unhideWhenUsed="1"/>
@@ -5489,9 +5646,11 @@
     <w:lsdException w:name="Table Subtle 1" w:semiHidden="1" w:unhideWhenUsed="1"/>
     <w:lsdException w:name="Table Subtle 2" w:semiHidden="1" w:unhideWhenUsed="1"/>
     <w:lsdException w:name="Table Web 1" w:semiHidden="1" w:unhideWhenUsed="1"/>
+    <w:lsdException w:name="Table Web 2" w:semiHidden="1" w:unhideWhenUsed="1"/>
     <w:lsdException w:name="Table Web 3" w:semiHidden="1" w:unhideWhenUsed="1"/>
     <w:lsdException w:name="Balloon Text" w:semiHidden="1" w:unhideWhenUsed="1"/>
     <w:lsdException w:name="Table Grid" w:uiPriority="39"/>
+    <w:lsdException w:name="Table Theme" w:semiHidden="1" w:unhideWhenUsed="1"/>
     <w:lsdException w:name="Placeholder Text" w:semiHidden="1"/>
     <w:lsdException w:name="No Spacing" w:uiPriority="1" w:qFormat="1"/>
     <w:lsdException w:name="Light Shading" w:uiPriority="60"/>
@@ -5766,6 +5925,7 @@
   <w:style w:type="character" w:default="1" w:styleId="DefaultParagraphFont">
     <w:name w:val="Default Paragraph Font"/>
     <w:uiPriority w:val="1"/>
+    <w:semiHidden/>
     <w:unhideWhenUsed/>
   </w:style>
   <w:style w:type="table" w:default="1" w:styleId="TableNormal">

</xml_diff>

<commit_message>
document updated with storybook and lighthouse screenshot
</commit_message>
<xml_diff>
--- a/src/assets/Design Document.docx
+++ b/src/assets/Design Document.docx
@@ -520,7 +520,14 @@
                 <w:rFonts w:ascii="Verdana" w:hAnsi="Verdana"/>
                 <w:color w:val="000000" w:themeColor="text1"/>
               </w:rPr>
-              <w:t>07/09/2020</w:t>
+              <w:t>14</w:t>
+            </w:r>
+            <w:r>
+              <w:rPr>
+                <w:rFonts w:ascii="Verdana" w:hAnsi="Verdana"/>
+                <w:color w:val="000000" w:themeColor="text1"/>
+              </w:rPr>
+              <w:t>/09/2020</w:t>
             </w:r>
           </w:p>
         </w:tc>
@@ -1650,7 +1657,8 @@
               <w:tab w:val="right" w:leader="dot" w:pos="9260"/>
             </w:tabs>
             <w:rPr>
-              <w:rFonts w:cstheme="minorBidi"/>
+              <w:b/>
+              <w:bCs/>
               <w:noProof/>
             </w:rPr>
           </w:pPr>
@@ -1727,6 +1735,109 @@
               <w:fldChar w:fldCharType="end"/>
             </w:r>
           </w:hyperlink>
+        </w:p>
+        <w:p>
+          <w:pPr>
+            <w:rPr>
+              <w:b/>
+              <w:bCs/>
+            </w:rPr>
+          </w:pPr>
+          <w:r>
+            <w:rPr>
+              <w:b/>
+              <w:bCs/>
+            </w:rPr>
+            <w:t xml:space="preserve">13.  </w:t>
+          </w:r>
+          <w:r>
+            <w:rPr>
+              <w:b/>
+              <w:bCs/>
+            </w:rPr>
+            <w:t xml:space="preserve">      </w:t>
+          </w:r>
+          <w:r>
+            <w:rPr>
+              <w:b/>
+              <w:bCs/>
+            </w:rPr>
+            <w:t>Storybook………………………………</w:t>
+          </w:r>
+          <w:r>
+            <w:rPr>
+              <w:b/>
+              <w:bCs/>
+            </w:rPr>
+            <w:t>…….</w:t>
+          </w:r>
+          <w:r>
+            <w:rPr>
+              <w:b/>
+              <w:bCs/>
+            </w:rPr>
+            <w:t>……………………………………………………………………………………</w:t>
+          </w:r>
+          <w:proofErr w:type="gramStart"/>
+          <w:r>
+            <w:rPr>
+              <w:b/>
+              <w:bCs/>
+            </w:rPr>
+            <w:t>…..</w:t>
+          </w:r>
+          <w:proofErr w:type="gramEnd"/>
+          <w:r>
+            <w:t>7</w:t>
+          </w:r>
+        </w:p>
+        <w:p>
+          <w:pPr>
+            <w:rPr>
+              <w:b/>
+              <w:bCs/>
+            </w:rPr>
+          </w:pPr>
+          <w:r>
+            <w:rPr>
+              <w:b/>
+              <w:bCs/>
+            </w:rPr>
+            <w:t xml:space="preserve">14.       </w:t>
+          </w:r>
+          <w:r>
+            <w:rPr>
+              <w:b/>
+              <w:bCs/>
+            </w:rPr>
+            <w:t xml:space="preserve"> L</w:t>
+          </w:r>
+          <w:r>
+            <w:rPr>
+              <w:b/>
+              <w:bCs/>
+            </w:rPr>
+            <w:t>ighthouse……………………</w:t>
+          </w:r>
+          <w:proofErr w:type="gramStart"/>
+          <w:r>
+            <w:rPr>
+              <w:b/>
+              <w:bCs/>
+            </w:rPr>
+            <w:t>…..</w:t>
+          </w:r>
+          <w:proofErr w:type="gramEnd"/>
+          <w:r>
+            <w:rPr>
+              <w:b/>
+              <w:bCs/>
+            </w:rPr>
+            <w:t>……………………………………………………………………………………………………</w:t>
+          </w:r>
+          <w:r>
+            <w:t>8</w:t>
+          </w:r>
         </w:p>
         <w:p>
           <w:pPr>
@@ -1750,6 +1861,8 @@
               <w:bCs/>
             </w:rPr>
           </w:pPr>
+          <w:bookmarkStart w:id="8" w:name="_GoBack"/>
+          <w:bookmarkEnd w:id="8"/>
         </w:p>
         <w:p/>
       </w:sdtContent>
@@ -1804,7 +1917,7 @@
           <w:sz w:val="28"/>
         </w:rPr>
       </w:pPr>
-      <w:bookmarkStart w:id="8" w:name="_Toc50375248"/>
+      <w:bookmarkStart w:id="9" w:name="_Toc50375248"/>
       <w:r>
         <w:rPr>
           <w:b/>
@@ -1812,7 +1925,7 @@
         </w:rPr>
         <w:t>Introduction</w:t>
       </w:r>
-      <w:bookmarkEnd w:id="8"/>
+      <w:bookmarkEnd w:id="9"/>
     </w:p>
     <w:p/>
     <w:p>
@@ -1967,7 +2080,7 @@
           <w:sz w:val="28"/>
         </w:rPr>
       </w:pPr>
-      <w:bookmarkStart w:id="9" w:name="_Toc50375249"/>
+      <w:bookmarkStart w:id="10" w:name="_Toc50375249"/>
       <w:r>
         <w:rPr>
           <w:b/>
@@ -1975,7 +2088,7 @@
         </w:rPr>
         <w:t>Use-Case View</w:t>
       </w:r>
-      <w:bookmarkEnd w:id="9"/>
+      <w:bookmarkEnd w:id="10"/>
     </w:p>
     <w:p/>
     <w:p>
@@ -2443,15 +2556,13 @@
         </w:rPr>
         <w:t xml:space="preserve">, user </w:t>
       </w:r>
-      <w:proofErr w:type="gramStart"/>
-      <w:r>
-        <w:rPr>
-          <w:sz w:val="24"/>
-          <w:szCs w:val="24"/>
-        </w:rPr>
-        <w:t>has to</w:t>
-      </w:r>
-      <w:proofErr w:type="gramEnd"/>
+      <w:r>
+        <w:rPr>
+          <w:sz w:val="24"/>
+          <w:szCs w:val="24"/>
+        </w:rPr>
+        <w:t>must</w:t>
+      </w:r>
       <w:r>
         <w:rPr>
           <w:sz w:val="24"/>
@@ -2544,7 +2655,7 @@
           <w:sz w:val="28"/>
         </w:rPr>
       </w:pPr>
-      <w:bookmarkStart w:id="10" w:name="_Toc50375250"/>
+      <w:bookmarkStart w:id="11" w:name="_Toc50375250"/>
       <w:r>
         <w:rPr>
           <w:b/>
@@ -2559,7 +2670,7 @@
         </w:rPr>
         <w:t>low Chart</w:t>
       </w:r>
-      <w:bookmarkEnd w:id="10"/>
+      <w:bookmarkEnd w:id="11"/>
     </w:p>
     <w:p>
       <w:pPr>
@@ -2653,7 +2764,7 @@
           <w:sz w:val="28"/>
         </w:rPr>
       </w:pPr>
-      <w:bookmarkStart w:id="11" w:name="_Toc50375251"/>
+      <w:bookmarkStart w:id="12" w:name="_Toc50375251"/>
       <w:r>
         <w:rPr>
           <w:b/>
@@ -2662,7 +2773,7 @@
         <w:lastRenderedPageBreak/>
         <w:t>Components</w:t>
       </w:r>
-      <w:bookmarkEnd w:id="11"/>
+      <w:bookmarkEnd w:id="12"/>
       <w:r>
         <w:rPr>
           <w:b/>
@@ -2965,7 +3076,7 @@
           <w:sz w:val="28"/>
         </w:rPr>
       </w:pPr>
-      <w:bookmarkStart w:id="12" w:name="_Toc50375252"/>
+      <w:bookmarkStart w:id="13" w:name="_Toc50375252"/>
       <w:r>
         <w:rPr>
           <w:b/>
@@ -2973,7 +3084,7 @@
         </w:rPr>
         <w:t>Services</w:t>
       </w:r>
-      <w:bookmarkEnd w:id="12"/>
+      <w:bookmarkEnd w:id="13"/>
     </w:p>
     <w:p>
       <w:pPr>
@@ -3106,7 +3217,7 @@
           <w:sz w:val="28"/>
         </w:rPr>
       </w:pPr>
-      <w:bookmarkStart w:id="13" w:name="_Toc50375253"/>
+      <w:bookmarkStart w:id="14" w:name="_Toc50375253"/>
       <w:r>
         <w:rPr>
           <w:b/>
@@ -3114,7 +3225,7 @@
         </w:rPr>
         <w:t>Validations</w:t>
       </w:r>
-      <w:bookmarkEnd w:id="13"/>
+      <w:bookmarkEnd w:id="14"/>
     </w:p>
     <w:p>
       <w:pPr>
@@ -3303,7 +3414,7 @@
           <w:sz w:val="28"/>
         </w:rPr>
       </w:pPr>
-      <w:bookmarkStart w:id="14" w:name="_Toc50375254"/>
+      <w:bookmarkStart w:id="15" w:name="_Toc50375254"/>
       <w:r>
         <w:rPr>
           <w:b/>
@@ -3311,7 +3422,7 @@
         </w:rPr>
         <w:t>Tools and Libraries</w:t>
       </w:r>
-      <w:bookmarkEnd w:id="14"/>
+      <w:bookmarkEnd w:id="15"/>
     </w:p>
     <w:p>
       <w:pPr>
@@ -3504,7 +3615,7 @@
           <w:sz w:val="28"/>
         </w:rPr>
       </w:pPr>
-      <w:bookmarkStart w:id="15" w:name="_Toc50375255"/>
+      <w:bookmarkStart w:id="16" w:name="_Toc50375255"/>
       <w:r>
         <w:rPr>
           <w:b/>
@@ -3513,7 +3624,7 @@
         <w:lastRenderedPageBreak/>
         <w:t>Unit Testing</w:t>
       </w:r>
-      <w:bookmarkEnd w:id="15"/>
+      <w:bookmarkEnd w:id="16"/>
     </w:p>
     <w:p>
       <w:pPr>
@@ -3558,7 +3669,21 @@
           <w:sz w:val="24"/>
           <w:szCs w:val="24"/>
         </w:rPr>
-        <w:t xml:space="preserve"> two services -</w:t>
+        <w:t xml:space="preserve"> two services</w:t>
+      </w:r>
+      <w:r>
+        <w:rPr>
+          <w:sz w:val="24"/>
+          <w:szCs w:val="24"/>
+        </w:rPr>
+        <w:t xml:space="preserve"> and all the other components</w:t>
+      </w:r>
+      <w:r>
+        <w:rPr>
+          <w:sz w:val="24"/>
+          <w:szCs w:val="24"/>
+        </w:rPr>
+        <w:t xml:space="preserve"> -</w:t>
       </w:r>
     </w:p>
     <w:p>
@@ -3708,10 +3833,21 @@
     <w:p>
       <w:pPr>
         <w:rPr>
-          <w:sz w:val="24"/>
-          <w:szCs w:val="24"/>
-        </w:rPr>
-      </w:pPr>
+          <w:b/>
+          <w:bCs/>
+          <w:sz w:val="24"/>
+          <w:szCs w:val="24"/>
+        </w:rPr>
+      </w:pPr>
+      <w:r>
+        <w:rPr>
+          <w:b/>
+          <w:bCs/>
+          <w:sz w:val="24"/>
+          <w:szCs w:val="24"/>
+        </w:rPr>
+        <w:t>Total test cases executed 25</w:t>
+      </w:r>
     </w:p>
     <w:p>
       <w:pPr>
@@ -3740,9 +3876,9 @@
           <w:noProof/>
         </w:rPr>
         <w:drawing>
-          <wp:inline distT="0" distB="0" distL="0" distR="0" wp14:anchorId="69BDBC79" wp14:editId="59F95B5A">
-            <wp:extent cx="5886450" cy="2990850"/>
-            <wp:effectExtent l="0" t="0" r="0" b="0"/>
+          <wp:inline distT="0" distB="0" distL="0" distR="0" wp14:anchorId="3D41A3CE" wp14:editId="45055830">
+            <wp:extent cx="5886450" cy="2831465"/>
+            <wp:effectExtent l="0" t="0" r="0" b="6985"/>
             <wp:docPr id="1" name="Picture 1"/>
             <wp:cNvGraphicFramePr>
               <a:graphicFrameLocks xmlns:a="http://schemas.openxmlformats.org/drawingml/2006/main" noChangeAspect="1"/>
@@ -3751,13 +3887,700 @@
               <a:graphicData uri="http://schemas.openxmlformats.org/drawingml/2006/picture">
                 <pic:pic xmlns:pic="http://schemas.openxmlformats.org/drawingml/2006/picture">
                   <pic:nvPicPr>
-                    <pic:cNvPr id="0" name="Picture 1"/>
+                    <pic:cNvPr id="1" name=""/>
+                    <pic:cNvPicPr/>
+                  </pic:nvPicPr>
+                  <pic:blipFill>
+                    <a:blip r:embed="rId8"/>
+                    <a:stretch>
+                      <a:fillRect/>
+                    </a:stretch>
+                  </pic:blipFill>
+                  <pic:spPr>
+                    <a:xfrm>
+                      <a:off x="0" y="0"/>
+                      <a:ext cx="5886450" cy="2831465"/>
+                    </a:xfrm>
+                    <a:prstGeom prst="rect">
+                      <a:avLst/>
+                    </a:prstGeom>
+                  </pic:spPr>
+                </pic:pic>
+              </a:graphicData>
+            </a:graphic>
+          </wp:inline>
+        </w:drawing>
+      </w:r>
+    </w:p>
+    <w:p>
+      <w:pPr>
+        <w:rPr>
+          <w:sz w:val="24"/>
+          <w:szCs w:val="24"/>
+        </w:rPr>
+      </w:pPr>
+    </w:p>
+    <w:p>
+      <w:pPr>
+        <w:pStyle w:val="Heading1"/>
+        <w:numPr>
+          <w:ilvl w:val="0"/>
+          <w:numId w:val="1"/>
+        </w:numPr>
+        <w:jc w:val="both"/>
+        <w:rPr>
+          <w:b/>
+          <w:sz w:val="28"/>
+        </w:rPr>
+      </w:pPr>
+      <w:bookmarkStart w:id="17" w:name="_Toc50375256"/>
+      <w:r>
+        <w:rPr>
+          <w:b/>
+          <w:sz w:val="28"/>
+        </w:rPr>
+        <w:t>Responsive</w:t>
+      </w:r>
+      <w:bookmarkEnd w:id="17"/>
+    </w:p>
+    <w:p>
+      <w:pPr>
+        <w:pStyle w:val="ListParagraph"/>
+        <w:numPr>
+          <w:ilvl w:val="0"/>
+          <w:numId w:val="7"/>
+        </w:numPr>
+        <w:rPr>
+          <w:sz w:val="24"/>
+          <w:szCs w:val="24"/>
+        </w:rPr>
+      </w:pPr>
+      <w:r>
+        <w:rPr>
+          <w:sz w:val="24"/>
+          <w:szCs w:val="24"/>
+        </w:rPr>
+        <w:t>Created responsive table which grows/shrinks in width according to the device</w:t>
+      </w:r>
+      <w:r>
+        <w:rPr>
+          <w:sz w:val="24"/>
+          <w:szCs w:val="24"/>
+        </w:rPr>
+        <w:t>.</w:t>
+      </w:r>
+    </w:p>
+    <w:p>
+      <w:pPr>
+        <w:pStyle w:val="Heading1"/>
+        <w:numPr>
+          <w:ilvl w:val="0"/>
+          <w:numId w:val="1"/>
+        </w:numPr>
+        <w:jc w:val="both"/>
+        <w:rPr>
+          <w:b/>
+          <w:sz w:val="28"/>
+        </w:rPr>
+      </w:pPr>
+      <w:bookmarkStart w:id="18" w:name="_Toc50375257"/>
+      <w:r>
+        <w:rPr>
+          <w:b/>
+          <w:sz w:val="28"/>
+        </w:rPr>
+        <w:t xml:space="preserve"> </w:t>
+      </w:r>
+      <w:r>
+        <w:rPr>
+          <w:b/>
+          <w:sz w:val="28"/>
+        </w:rPr>
+        <w:t>Accessibility</w:t>
+      </w:r>
+      <w:bookmarkEnd w:id="18"/>
+    </w:p>
+    <w:p>
+      <w:pPr>
+        <w:rPr>
+          <w:sz w:val="24"/>
+          <w:szCs w:val="24"/>
+        </w:rPr>
+      </w:pPr>
+      <w:r>
+        <w:rPr>
+          <w:sz w:val="24"/>
+          <w:szCs w:val="24"/>
+        </w:rPr>
+        <w:t>For Accessibility,</w:t>
+      </w:r>
+      <w:r>
+        <w:rPr>
+          <w:sz w:val="24"/>
+          <w:szCs w:val="24"/>
+        </w:rPr>
+        <w:t xml:space="preserve"> the HTML markup contains aria-labels for buttons and tab indexes for input fields and table data</w:t>
+      </w:r>
+      <w:r>
+        <w:rPr>
+          <w:sz w:val="24"/>
+          <w:szCs w:val="24"/>
+        </w:rPr>
+        <w:t xml:space="preserve"> and user can navigate through tabbing.</w:t>
+      </w:r>
+    </w:p>
+    <w:p>
+      <w:pPr>
+        <w:pStyle w:val="Heading1"/>
+        <w:numPr>
+          <w:ilvl w:val="0"/>
+          <w:numId w:val="1"/>
+        </w:numPr>
+        <w:jc w:val="both"/>
+        <w:rPr>
+          <w:b/>
+          <w:sz w:val="28"/>
+        </w:rPr>
+      </w:pPr>
+      <w:bookmarkStart w:id="19" w:name="_Toc50375258"/>
+      <w:r>
+        <w:rPr>
+          <w:b/>
+          <w:sz w:val="28"/>
+        </w:rPr>
+        <w:t xml:space="preserve"> </w:t>
+      </w:r>
+      <w:r>
+        <w:rPr>
+          <w:b/>
+          <w:sz w:val="28"/>
+        </w:rPr>
+        <w:t>List other enhancement (at least top 3)</w:t>
+      </w:r>
+      <w:bookmarkEnd w:id="19"/>
+    </w:p>
+    <w:p>
+      <w:pPr>
+        <w:pStyle w:val="ListParagraph"/>
+        <w:numPr>
+          <w:ilvl w:val="0"/>
+          <w:numId w:val="3"/>
+        </w:numPr>
+        <w:rPr>
+          <w:sz w:val="24"/>
+          <w:szCs w:val="24"/>
+        </w:rPr>
+      </w:pPr>
+      <w:r>
+        <w:rPr>
+          <w:b/>
+          <w:bCs/>
+          <w:sz w:val="24"/>
+          <w:szCs w:val="24"/>
+        </w:rPr>
+        <w:t>Feature enhancements</w:t>
+      </w:r>
+      <w:r>
+        <w:rPr>
+          <w:sz w:val="24"/>
+          <w:szCs w:val="24"/>
+        </w:rPr>
+        <w:t xml:space="preserve"> - </w:t>
+      </w:r>
+    </w:p>
+    <w:p>
+      <w:pPr>
+        <w:pStyle w:val="ListParagraph"/>
+        <w:numPr>
+          <w:ilvl w:val="0"/>
+          <w:numId w:val="2"/>
+        </w:numPr>
+        <w:rPr>
+          <w:sz w:val="24"/>
+          <w:szCs w:val="24"/>
+        </w:rPr>
+      </w:pPr>
+      <w:r>
+        <w:rPr>
+          <w:sz w:val="24"/>
+          <w:szCs w:val="24"/>
+        </w:rPr>
+        <w:t>Provided theme toggling for switching the theme</w:t>
+      </w:r>
+      <w:r>
+        <w:rPr>
+          <w:sz w:val="24"/>
+          <w:szCs w:val="24"/>
+        </w:rPr>
+        <w:t>.</w:t>
+      </w:r>
+    </w:p>
+    <w:p>
+      <w:pPr>
+        <w:pStyle w:val="ListParagraph"/>
+        <w:numPr>
+          <w:ilvl w:val="0"/>
+          <w:numId w:val="2"/>
+        </w:numPr>
+        <w:rPr>
+          <w:sz w:val="24"/>
+          <w:szCs w:val="24"/>
+        </w:rPr>
+      </w:pPr>
+      <w:r>
+        <w:rPr>
+          <w:sz w:val="24"/>
+          <w:szCs w:val="24"/>
+        </w:rPr>
+        <w:t>User data management</w:t>
+      </w:r>
+      <w:r>
+        <w:rPr>
+          <w:sz w:val="24"/>
+          <w:szCs w:val="24"/>
+        </w:rPr>
+        <w:t>.</w:t>
+      </w:r>
+    </w:p>
+    <w:p>
+      <w:pPr>
+        <w:pStyle w:val="ListParagraph"/>
+        <w:numPr>
+          <w:ilvl w:val="0"/>
+          <w:numId w:val="2"/>
+        </w:numPr>
+        <w:rPr>
+          <w:sz w:val="24"/>
+          <w:szCs w:val="24"/>
+        </w:rPr>
+      </w:pPr>
+      <w:r>
+        <w:rPr>
+          <w:sz w:val="24"/>
+          <w:szCs w:val="24"/>
+        </w:rPr>
+        <w:t>E</w:t>
+      </w:r>
+      <w:r>
+        <w:rPr>
+          <w:sz w:val="24"/>
+          <w:szCs w:val="24"/>
+        </w:rPr>
+        <w:t>nhance</w:t>
+      </w:r>
+      <w:r>
+        <w:rPr>
+          <w:sz w:val="24"/>
+          <w:szCs w:val="24"/>
+        </w:rPr>
+        <w:t xml:space="preserve"> application with user management and more accessibility.</w:t>
+      </w:r>
+    </w:p>
+    <w:p>
+      <w:pPr>
+        <w:pStyle w:val="ListParagraph"/>
+        <w:numPr>
+          <w:ilvl w:val="0"/>
+          <w:numId w:val="2"/>
+        </w:numPr>
+        <w:rPr>
+          <w:sz w:val="24"/>
+          <w:szCs w:val="24"/>
+        </w:rPr>
+      </w:pPr>
+      <w:r>
+        <w:rPr>
+          <w:sz w:val="24"/>
+          <w:szCs w:val="24"/>
+        </w:rPr>
+        <w:t>Used json server for data management via fake API calls</w:t>
+      </w:r>
+    </w:p>
+    <w:p>
+      <w:pPr>
+        <w:pStyle w:val="ListParagraph"/>
+        <w:rPr>
+          <w:sz w:val="24"/>
+          <w:szCs w:val="24"/>
+        </w:rPr>
+      </w:pPr>
+    </w:p>
+    <w:p>
+      <w:pPr>
+        <w:pStyle w:val="ListParagraph"/>
+        <w:numPr>
+          <w:ilvl w:val="0"/>
+          <w:numId w:val="3"/>
+        </w:numPr>
+        <w:rPr>
+          <w:sz w:val="24"/>
+          <w:szCs w:val="24"/>
+        </w:rPr>
+      </w:pPr>
+      <w:r>
+        <w:rPr>
+          <w:b/>
+          <w:bCs/>
+          <w:sz w:val="24"/>
+          <w:szCs w:val="24"/>
+        </w:rPr>
+        <w:t>Other enhancements</w:t>
+      </w:r>
+      <w:r>
+        <w:rPr>
+          <w:sz w:val="24"/>
+          <w:szCs w:val="24"/>
+        </w:rPr>
+        <w:t xml:space="preserve"> –</w:t>
+      </w:r>
+    </w:p>
+    <w:p>
+      <w:pPr>
+        <w:pStyle w:val="ListParagraph"/>
+        <w:numPr>
+          <w:ilvl w:val="0"/>
+          <w:numId w:val="5"/>
+        </w:numPr>
+        <w:rPr>
+          <w:sz w:val="24"/>
+          <w:szCs w:val="24"/>
+        </w:rPr>
+      </w:pPr>
+      <w:r>
+        <w:rPr>
+          <w:sz w:val="24"/>
+          <w:szCs w:val="24"/>
+        </w:rPr>
+        <w:t xml:space="preserve">Server-side rendering support. </w:t>
+      </w:r>
+    </w:p>
+    <w:p>
+      <w:pPr>
+        <w:pStyle w:val="ListParagraph"/>
+        <w:numPr>
+          <w:ilvl w:val="0"/>
+          <w:numId w:val="5"/>
+        </w:numPr>
+        <w:rPr>
+          <w:sz w:val="24"/>
+          <w:szCs w:val="24"/>
+        </w:rPr>
+      </w:pPr>
+      <w:r>
+        <w:rPr>
+          <w:sz w:val="24"/>
+          <w:szCs w:val="24"/>
+        </w:rPr>
+        <w:t>Client-side caching features can be enhanced</w:t>
+      </w:r>
+      <w:r>
+        <w:rPr>
+          <w:sz w:val="24"/>
+          <w:szCs w:val="24"/>
+        </w:rPr>
+        <w:t>.</w:t>
+      </w:r>
+    </w:p>
+    <w:p>
+      <w:pPr>
+        <w:pStyle w:val="ListParagraph"/>
+        <w:numPr>
+          <w:ilvl w:val="0"/>
+          <w:numId w:val="5"/>
+        </w:numPr>
+        <w:rPr>
+          <w:sz w:val="24"/>
+          <w:szCs w:val="24"/>
+        </w:rPr>
+      </w:pPr>
+      <w:r>
+        <w:rPr>
+          <w:sz w:val="24"/>
+          <w:szCs w:val="24"/>
+        </w:rPr>
+        <w:t>More role-based operations can be performed.</w:t>
+      </w:r>
+    </w:p>
+    <w:p>
+      <w:pPr>
+        <w:pStyle w:val="ListParagraph"/>
+        <w:numPr>
+          <w:ilvl w:val="0"/>
+          <w:numId w:val="5"/>
+        </w:numPr>
+        <w:rPr>
+          <w:sz w:val="24"/>
+          <w:szCs w:val="24"/>
+        </w:rPr>
+      </w:pPr>
+      <w:r>
+        <w:rPr>
+          <w:sz w:val="24"/>
+          <w:szCs w:val="24"/>
+        </w:rPr>
+        <w:t>Localization can be performed in application.</w:t>
+      </w:r>
+    </w:p>
+    <w:p>
+      <w:pPr>
+        <w:pStyle w:val="Heading1"/>
+        <w:numPr>
+          <w:ilvl w:val="0"/>
+          <w:numId w:val="1"/>
+        </w:numPr>
+        <w:jc w:val="both"/>
+        <w:rPr>
+          <w:b/>
+          <w:sz w:val="28"/>
+        </w:rPr>
+      </w:pPr>
+      <w:bookmarkStart w:id="20" w:name="_Toc50375259"/>
+      <w:r>
+        <w:rPr>
+          <w:b/>
+          <w:sz w:val="28"/>
+        </w:rPr>
+        <w:t xml:space="preserve"> </w:t>
+      </w:r>
+      <w:r>
+        <w:rPr>
+          <w:b/>
+          <w:sz w:val="28"/>
+        </w:rPr>
+        <w:t>Setup</w:t>
+      </w:r>
+      <w:bookmarkEnd w:id="20"/>
+    </w:p>
+    <w:p>
+      <w:pPr>
+        <w:pStyle w:val="ListParagraph"/>
+        <w:numPr>
+          <w:ilvl w:val="0"/>
+          <w:numId w:val="6"/>
+        </w:numPr>
+      </w:pPr>
+      <w:r>
+        <w:t>Download and install node.js (version: 12.16)</w:t>
+      </w:r>
+    </w:p>
+    <w:p>
+      <w:pPr>
+        <w:pStyle w:val="ListParagraph"/>
+        <w:numPr>
+          <w:ilvl w:val="0"/>
+          <w:numId w:val="6"/>
+        </w:numPr>
+      </w:pPr>
+      <w:r>
+        <w:t xml:space="preserve">Install </w:t>
+      </w:r>
+      <w:proofErr w:type="spellStart"/>
+      <w:r>
+        <w:t>npm</w:t>
+      </w:r>
+      <w:proofErr w:type="spellEnd"/>
+      <w:r>
+        <w:t xml:space="preserve"> and install @angular (version: </w:t>
+      </w:r>
+      <w:r>
+        <w:t>10</w:t>
+      </w:r>
+      <w:r>
+        <w:t>.0)</w:t>
+      </w:r>
+    </w:p>
+    <w:p>
+      <w:pPr>
+        <w:pStyle w:val="ListParagraph"/>
+        <w:numPr>
+          <w:ilvl w:val="0"/>
+          <w:numId w:val="6"/>
+        </w:numPr>
+      </w:pPr>
+      <w:r>
+        <w:t xml:space="preserve">Git clone </w:t>
+      </w:r>
+      <w:r>
+        <w:t>https://github.com/anantnerkar/tavisca-product-listing.git</w:t>
+      </w:r>
+      <w:r>
+        <w:t xml:space="preserve"> </w:t>
+      </w:r>
+      <w:r>
+        <w:t>origin master</w:t>
+      </w:r>
+    </w:p>
+    <w:p>
+      <w:pPr>
+        <w:pStyle w:val="ListParagraph"/>
+        <w:numPr>
+          <w:ilvl w:val="0"/>
+          <w:numId w:val="6"/>
+        </w:numPr>
+      </w:pPr>
+      <w:r>
+        <w:t xml:space="preserve">Navigate to cloned folder &amp; run </w:t>
+      </w:r>
+      <w:proofErr w:type="spellStart"/>
+      <w:r>
+        <w:t>npm</w:t>
+      </w:r>
+      <w:proofErr w:type="spellEnd"/>
+      <w:r>
+        <w:t xml:space="preserve"> install</w:t>
+      </w:r>
+    </w:p>
+    <w:p>
+      <w:pPr>
+        <w:pStyle w:val="ListParagraph"/>
+        <w:numPr>
+          <w:ilvl w:val="0"/>
+          <w:numId w:val="6"/>
+        </w:numPr>
+      </w:pPr>
+      <w:r>
+        <w:t>Run ng serve</w:t>
+      </w:r>
+    </w:p>
+    <w:p>
+      <w:pPr>
+        <w:pStyle w:val="ListParagraph"/>
+        <w:numPr>
+          <w:ilvl w:val="0"/>
+          <w:numId w:val="6"/>
+        </w:numPr>
+      </w:pPr>
+      <w:r>
+        <w:t xml:space="preserve">Run Json server to get the data from </w:t>
+      </w:r>
+      <w:proofErr w:type="spellStart"/>
+      <w:r>
+        <w:t>db.json</w:t>
+      </w:r>
+      <w:proofErr w:type="spellEnd"/>
+      <w:r>
+        <w:t xml:space="preserve"> file</w:t>
+      </w:r>
+    </w:p>
+    <w:p>
+      <w:pPr>
+        <w:pStyle w:val="ListParagraph"/>
+        <w:numPr>
+          <w:ilvl w:val="0"/>
+          <w:numId w:val="6"/>
+        </w:numPr>
+      </w:pPr>
+      <w:r>
+        <w:t xml:space="preserve">For testing use: </w:t>
+      </w:r>
+      <w:proofErr w:type="spellStart"/>
+      <w:r>
+        <w:t>npm</w:t>
+      </w:r>
+      <w:proofErr w:type="spellEnd"/>
+      <w:r>
+        <w:t xml:space="preserve"> run test</w:t>
+      </w:r>
+    </w:p>
+    <w:p>
+      <w:pPr>
+        <w:pStyle w:val="Heading1"/>
+        <w:numPr>
+          <w:ilvl w:val="0"/>
+          <w:numId w:val="1"/>
+        </w:numPr>
+        <w:jc w:val="both"/>
+        <w:rPr>
+          <w:b/>
+          <w:sz w:val="28"/>
+        </w:rPr>
+      </w:pPr>
+      <w:r>
+        <w:rPr>
+          <w:b/>
+          <w:sz w:val="28"/>
+        </w:rPr>
+        <w:t xml:space="preserve"> </w:t>
+      </w:r>
+      <w:r>
+        <w:rPr>
+          <w:b/>
+          <w:sz w:val="28"/>
+        </w:rPr>
+        <w:t>Storybook</w:t>
+      </w:r>
+    </w:p>
+    <w:p>
+      <w:pPr>
+        <w:pStyle w:val="ListParagraph"/>
+        <w:ind w:left="360"/>
+        <w:rPr>
+          <w:sz w:val="24"/>
+          <w:szCs w:val="24"/>
+        </w:rPr>
+      </w:pPr>
+      <w:r>
+        <w:rPr>
+          <w:sz w:val="24"/>
+          <w:szCs w:val="24"/>
+        </w:rPr>
+        <w:t>Storybook is a development environment for UI components. It allows us to browse our component library in an isolated environment, view different states of each component, but also to interactively develop, design and test components. And the most important thing is that it works with Angular.</w:t>
+      </w:r>
+    </w:p>
+    <w:p>
+      <w:pPr>
+        <w:ind w:left="360"/>
+        <w:rPr>
+          <w:sz w:val="24"/>
+          <w:szCs w:val="24"/>
+        </w:rPr>
+      </w:pPr>
+      <w:r>
+        <w:rPr>
+          <w:sz w:val="24"/>
+          <w:szCs w:val="24"/>
+        </w:rPr>
+        <w:t xml:space="preserve">Here is screenshot of </w:t>
+      </w:r>
+      <w:r>
+        <w:rPr>
+          <w:sz w:val="24"/>
+          <w:szCs w:val="24"/>
+        </w:rPr>
+        <w:t>books list</w:t>
+      </w:r>
+      <w:r>
+        <w:rPr>
+          <w:sz w:val="24"/>
+          <w:szCs w:val="24"/>
+        </w:rPr>
+        <w:t xml:space="preserve"> application:</w:t>
+      </w:r>
+    </w:p>
+    <w:p>
+      <w:r>
+        <w:rPr>
+          <w:noProof/>
+        </w:rPr>
+        <w:drawing>
+          <wp:inline distT="0" distB="0" distL="0" distR="0" wp14:anchorId="50025566" wp14:editId="19F4E111">
+            <wp:extent cx="6659245" cy="3424900"/>
+            <wp:effectExtent l="0" t="0" r="8255" b="4445"/>
+            <wp:docPr id="3" name="Picture 3"/>
+            <wp:cNvGraphicFramePr>
+              <a:graphicFrameLocks xmlns:a="http://schemas.openxmlformats.org/drawingml/2006/main" noChangeAspect="1"/>
+            </wp:cNvGraphicFramePr>
+            <a:graphic xmlns:a="http://schemas.openxmlformats.org/drawingml/2006/main">
+              <a:graphicData uri="http://schemas.openxmlformats.org/drawingml/2006/picture">
+                <pic:pic xmlns:pic="http://schemas.openxmlformats.org/drawingml/2006/picture">
+                  <pic:nvPicPr>
+                    <pic:cNvPr id="0" name="Picture 6"/>
                     <pic:cNvPicPr>
                       <a:picLocks noChangeAspect="1" noChangeArrowheads="1"/>
                     </pic:cNvPicPr>
                   </pic:nvPicPr>
                   <pic:blipFill>
-                    <a:blip r:embed="rId8">
+                    <a:blip r:embed="rId9">
                       <a:extLst>
                         <a:ext uri="{28A0092B-C50C-407E-A947-70E740481C1C}">
                           <a14:useLocalDpi xmlns:a14="http://schemas.microsoft.com/office/drawing/2010/main" val="0"/>
@@ -3772,7 +4595,7 @@
                   <pic:spPr bwMode="auto">
                     <a:xfrm>
                       <a:off x="0" y="0"/>
-                      <a:ext cx="5886450" cy="2990850"/>
+                      <a:ext cx="6691546" cy="3441513"/>
                     </a:xfrm>
                     <a:prstGeom prst="rect">
                       <a:avLst/>
@@ -3789,587 +4612,140 @@
         </w:drawing>
       </w:r>
     </w:p>
-    <w:p>
-      <w:pPr>
-        <w:rPr>
-          <w:sz w:val="24"/>
-          <w:szCs w:val="24"/>
-        </w:rPr>
-      </w:pPr>
-    </w:p>
-    <w:p>
-      <w:pPr>
-        <w:rPr>
-          <w:sz w:val="24"/>
-          <w:szCs w:val="24"/>
-        </w:rPr>
-      </w:pPr>
-    </w:p>
-    <w:p>
-      <w:pPr>
-        <w:pStyle w:val="Heading1"/>
+    <w:p/>
+    <w:p>
+      <w:pPr>
+        <w:pStyle w:val="ListParagraph"/>
         <w:numPr>
           <w:ilvl w:val="0"/>
           <w:numId w:val="1"/>
         </w:numPr>
-        <w:jc w:val="both"/>
+        <w:rPr>
+          <w:sz w:val="24"/>
+          <w:szCs w:val="24"/>
+        </w:rPr>
+      </w:pPr>
+      <w:proofErr w:type="spellStart"/>
+      <w:r>
         <w:rPr>
           <w:b/>
+          <w:color w:val="0070C0"/>
           <w:sz w:val="28"/>
         </w:rPr>
-      </w:pPr>
-      <w:bookmarkStart w:id="16" w:name="_Toc50375256"/>
-      <w:r>
+        <w:lastRenderedPageBreak/>
+        <w:t>LightHouse</w:t>
+      </w:r>
+      <w:proofErr w:type="spellEnd"/>
+    </w:p>
+    <w:p>
+      <w:pPr>
+        <w:pStyle w:val="ListParagraph"/>
+        <w:ind w:left="360"/>
         <w:rPr>
           <w:b/>
+          <w:color w:val="0070C0"/>
           <w:sz w:val="28"/>
         </w:rPr>
-        <w:t>Responsive</w:t>
-      </w:r>
-      <w:bookmarkEnd w:id="16"/>
+      </w:pPr>
+      <w:r>
+        <w:rPr>
+          <w:sz w:val="24"/>
+          <w:szCs w:val="24"/>
+        </w:rPr>
+        <w:t>Lighthouse analyzes web apps and web pages, collecting modern performance metrics and insights on developer best practices.</w:t>
+      </w:r>
+    </w:p>
+    <w:p>
+      <w:pPr>
+        <w:rPr>
+          <w:sz w:val="24"/>
+          <w:szCs w:val="24"/>
+        </w:rPr>
+      </w:pPr>
+      <w:r>
+        <w:rPr>
+          <w:sz w:val="24"/>
+          <w:szCs w:val="24"/>
+        </w:rPr>
+        <w:t xml:space="preserve">     </w:t>
+      </w:r>
+      <w:r>
+        <w:rPr>
+          <w:sz w:val="24"/>
+          <w:szCs w:val="24"/>
+        </w:rPr>
+        <w:t xml:space="preserve"> </w:t>
+      </w:r>
+      <w:r>
+        <w:rPr>
+          <w:sz w:val="24"/>
+          <w:szCs w:val="24"/>
+        </w:rPr>
+        <w:t>Here is screen shot of lighthouse:</w:t>
+      </w:r>
     </w:p>
     <w:p>
       <w:pPr>
         <w:pStyle w:val="ListParagraph"/>
-        <w:numPr>
-          <w:ilvl w:val="0"/>
-          <w:numId w:val="7"/>
-        </w:numPr>
-        <w:rPr>
-          <w:sz w:val="24"/>
-          <w:szCs w:val="24"/>
-        </w:rPr>
-      </w:pPr>
-      <w:r>
-        <w:rPr>
-          <w:sz w:val="24"/>
-          <w:szCs w:val="24"/>
-        </w:rPr>
-        <w:t>Created responsive table which grows/shrinks in width according to the device</w:t>
-      </w:r>
-      <w:r>
-        <w:rPr>
-          <w:sz w:val="24"/>
-          <w:szCs w:val="24"/>
-        </w:rPr>
-        <w:t>.</w:t>
-      </w:r>
-    </w:p>
-    <w:p>
-      <w:pPr>
-        <w:pStyle w:val="ListParagraph"/>
-        <w:numPr>
-          <w:ilvl w:val="0"/>
-          <w:numId w:val="7"/>
-        </w:numPr>
-        <w:rPr>
-          <w:sz w:val="24"/>
-          <w:szCs w:val="24"/>
-        </w:rPr>
-      </w:pPr>
-    </w:p>
-    <w:p>
-      <w:pPr>
-        <w:pStyle w:val="Heading1"/>
-        <w:numPr>
-          <w:ilvl w:val="0"/>
-          <w:numId w:val="1"/>
-        </w:numPr>
-        <w:jc w:val="both"/>
-        <w:rPr>
-          <w:b/>
-          <w:sz w:val="28"/>
-        </w:rPr>
-      </w:pPr>
-      <w:bookmarkStart w:id="17" w:name="_Toc50375257"/>
-      <w:r>
-        <w:rPr>
-          <w:b/>
-          <w:sz w:val="28"/>
-        </w:rPr>
-        <w:t xml:space="preserve"> </w:t>
-      </w:r>
-      <w:r>
-        <w:rPr>
-          <w:b/>
-          <w:sz w:val="28"/>
-        </w:rPr>
-        <w:t>Accessibility</w:t>
-      </w:r>
-      <w:bookmarkEnd w:id="17"/>
-    </w:p>
-    <w:p>
-      <w:pPr>
-        <w:rPr>
-          <w:sz w:val="24"/>
-          <w:szCs w:val="24"/>
-        </w:rPr>
-      </w:pPr>
-      <w:r>
-        <w:rPr>
-          <w:sz w:val="24"/>
-          <w:szCs w:val="24"/>
-        </w:rPr>
-        <w:t>For Accessibility,</w:t>
-      </w:r>
-      <w:r>
-        <w:rPr>
-          <w:sz w:val="24"/>
-          <w:szCs w:val="24"/>
-        </w:rPr>
-        <w:t xml:space="preserve"> the HTML markup contains aria-labels for buttons and tab indexes for input fields and table data.</w:t>
-      </w:r>
-    </w:p>
-    <w:p>
-      <w:pPr>
-        <w:rPr>
-          <w:sz w:val="24"/>
-          <w:szCs w:val="24"/>
-        </w:rPr>
-      </w:pPr>
-    </w:p>
-    <w:p>
-      <w:pPr>
-        <w:rPr>
-          <w:sz w:val="24"/>
-          <w:szCs w:val="24"/>
-        </w:rPr>
-      </w:pPr>
-    </w:p>
-    <w:p>
-      <w:pPr>
-        <w:rPr>
-          <w:sz w:val="24"/>
-          <w:szCs w:val="24"/>
-        </w:rPr>
-      </w:pPr>
-      <w:bookmarkStart w:id="18" w:name="_GoBack"/>
-      <w:bookmarkEnd w:id="18"/>
-    </w:p>
-    <w:p>
-      <w:pPr>
-        <w:pStyle w:val="Heading1"/>
-        <w:numPr>
-          <w:ilvl w:val="0"/>
-          <w:numId w:val="1"/>
-        </w:numPr>
-        <w:jc w:val="both"/>
-        <w:rPr>
-          <w:b/>
-          <w:sz w:val="28"/>
-        </w:rPr>
-      </w:pPr>
-      <w:bookmarkStart w:id="19" w:name="_Toc50375258"/>
-      <w:r>
-        <w:rPr>
-          <w:b/>
-          <w:sz w:val="28"/>
-        </w:rPr>
-        <w:lastRenderedPageBreak/>
-        <w:t>List other enhancement (at least top 3)</w:t>
-      </w:r>
-      <w:bookmarkEnd w:id="19"/>
-    </w:p>
-    <w:p>
-      <w:pPr>
-        <w:pStyle w:val="ListParagraph"/>
-        <w:numPr>
-          <w:ilvl w:val="0"/>
-          <w:numId w:val="3"/>
-        </w:numPr>
-        <w:rPr>
-          <w:sz w:val="24"/>
-          <w:szCs w:val="24"/>
-        </w:rPr>
-      </w:pPr>
-      <w:r>
-        <w:rPr>
-          <w:b/>
-          <w:bCs/>
-          <w:sz w:val="24"/>
-          <w:szCs w:val="24"/>
-        </w:rPr>
-        <w:t>Feature enhancements</w:t>
-      </w:r>
-      <w:r>
-        <w:rPr>
-          <w:sz w:val="24"/>
-          <w:szCs w:val="24"/>
-        </w:rPr>
-        <w:t xml:space="preserve"> - </w:t>
-      </w:r>
-    </w:p>
-    <w:p>
-      <w:pPr>
-        <w:pStyle w:val="ListParagraph"/>
-        <w:numPr>
-          <w:ilvl w:val="0"/>
-          <w:numId w:val="2"/>
-        </w:numPr>
-        <w:rPr>
-          <w:sz w:val="24"/>
-          <w:szCs w:val="24"/>
-        </w:rPr>
-      </w:pPr>
-      <w:r>
-        <w:rPr>
-          <w:sz w:val="24"/>
-          <w:szCs w:val="24"/>
-        </w:rPr>
-        <w:t>Provided theme toggling for switching the theme</w:t>
-      </w:r>
-      <w:r>
-        <w:rPr>
-          <w:sz w:val="24"/>
-          <w:szCs w:val="24"/>
-        </w:rPr>
-        <w:t>.</w:t>
-      </w:r>
-    </w:p>
-    <w:p>
-      <w:pPr>
-        <w:pStyle w:val="ListParagraph"/>
-        <w:numPr>
-          <w:ilvl w:val="0"/>
-          <w:numId w:val="2"/>
-        </w:numPr>
-        <w:rPr>
-          <w:sz w:val="24"/>
-          <w:szCs w:val="24"/>
-        </w:rPr>
-      </w:pPr>
-      <w:r>
-        <w:rPr>
-          <w:sz w:val="24"/>
-          <w:szCs w:val="24"/>
-        </w:rPr>
-        <w:t>User data management</w:t>
-      </w:r>
-      <w:r>
-        <w:rPr>
-          <w:sz w:val="24"/>
-          <w:szCs w:val="24"/>
-        </w:rPr>
-        <w:t>.</w:t>
-      </w:r>
-    </w:p>
-    <w:p>
-      <w:pPr>
-        <w:pStyle w:val="ListParagraph"/>
-        <w:numPr>
-          <w:ilvl w:val="0"/>
-          <w:numId w:val="2"/>
-        </w:numPr>
-        <w:rPr>
-          <w:sz w:val="24"/>
-          <w:szCs w:val="24"/>
-        </w:rPr>
-      </w:pPr>
-      <w:r>
-        <w:rPr>
-          <w:sz w:val="24"/>
-          <w:szCs w:val="24"/>
-        </w:rPr>
-        <w:t>E</w:t>
-      </w:r>
-      <w:r>
-        <w:rPr>
-          <w:sz w:val="24"/>
-          <w:szCs w:val="24"/>
-        </w:rPr>
-        <w:t>nhance</w:t>
-      </w:r>
-      <w:r>
-        <w:rPr>
-          <w:sz w:val="24"/>
-          <w:szCs w:val="24"/>
-        </w:rPr>
-        <w:t xml:space="preserve"> application with user management and more accessibility.</w:t>
-      </w:r>
-    </w:p>
-    <w:p>
-      <w:pPr>
-        <w:pStyle w:val="ListParagraph"/>
-        <w:numPr>
-          <w:ilvl w:val="0"/>
-          <w:numId w:val="2"/>
-        </w:numPr>
-        <w:rPr>
-          <w:sz w:val="24"/>
-          <w:szCs w:val="24"/>
-        </w:rPr>
-      </w:pPr>
-      <w:r>
-        <w:rPr>
-          <w:sz w:val="24"/>
-          <w:szCs w:val="24"/>
-        </w:rPr>
-        <w:t>Used json server for data management via fake API calls</w:t>
-      </w:r>
-    </w:p>
-    <w:p>
-      <w:pPr>
-        <w:pStyle w:val="ListParagraph"/>
-        <w:rPr>
-          <w:sz w:val="24"/>
-          <w:szCs w:val="24"/>
-        </w:rPr>
-      </w:pPr>
-    </w:p>
-    <w:p>
-      <w:pPr>
-        <w:pStyle w:val="ListParagraph"/>
-        <w:numPr>
-          <w:ilvl w:val="0"/>
-          <w:numId w:val="3"/>
-        </w:numPr>
-        <w:rPr>
-          <w:sz w:val="24"/>
-          <w:szCs w:val="24"/>
-        </w:rPr>
-      </w:pPr>
-      <w:r>
-        <w:rPr>
-          <w:b/>
-          <w:bCs/>
-          <w:sz w:val="24"/>
-          <w:szCs w:val="24"/>
-        </w:rPr>
-        <w:t>Other enhancements</w:t>
-      </w:r>
-      <w:r>
-        <w:rPr>
-          <w:sz w:val="24"/>
-          <w:szCs w:val="24"/>
-        </w:rPr>
-        <w:t xml:space="preserve"> –</w:t>
-      </w:r>
-    </w:p>
-    <w:p>
-      <w:pPr>
-        <w:pStyle w:val="ListParagraph"/>
-        <w:numPr>
-          <w:ilvl w:val="0"/>
-          <w:numId w:val="5"/>
-        </w:numPr>
-        <w:rPr>
-          <w:sz w:val="24"/>
-          <w:szCs w:val="24"/>
-        </w:rPr>
-      </w:pPr>
-      <w:r>
-        <w:rPr>
-          <w:sz w:val="24"/>
-          <w:szCs w:val="24"/>
-        </w:rPr>
-        <w:t xml:space="preserve">Server-side rendering support. </w:t>
-      </w:r>
-    </w:p>
-    <w:p>
-      <w:pPr>
-        <w:pStyle w:val="ListParagraph"/>
-        <w:numPr>
-          <w:ilvl w:val="0"/>
-          <w:numId w:val="5"/>
-        </w:numPr>
-        <w:rPr>
-          <w:sz w:val="24"/>
-          <w:szCs w:val="24"/>
-        </w:rPr>
-      </w:pPr>
-      <w:r>
-        <w:rPr>
-          <w:sz w:val="24"/>
-          <w:szCs w:val="24"/>
-        </w:rPr>
-        <w:t>Client-side caching features can be enhanced</w:t>
-      </w:r>
-      <w:r>
-        <w:rPr>
-          <w:sz w:val="24"/>
-          <w:szCs w:val="24"/>
-        </w:rPr>
-        <w:t>.</w:t>
-      </w:r>
-    </w:p>
-    <w:p>
-      <w:pPr>
-        <w:pStyle w:val="ListParagraph"/>
-        <w:numPr>
-          <w:ilvl w:val="0"/>
-          <w:numId w:val="5"/>
-        </w:numPr>
-        <w:rPr>
-          <w:sz w:val="24"/>
-          <w:szCs w:val="24"/>
-        </w:rPr>
-      </w:pPr>
-      <w:r>
-        <w:rPr>
-          <w:sz w:val="24"/>
-          <w:szCs w:val="24"/>
-        </w:rPr>
-        <w:t>More role-based operations can be performed.</w:t>
-      </w:r>
-    </w:p>
-    <w:p>
-      <w:pPr>
-        <w:pStyle w:val="ListParagraph"/>
-        <w:numPr>
-          <w:ilvl w:val="0"/>
-          <w:numId w:val="5"/>
-        </w:numPr>
-        <w:rPr>
-          <w:sz w:val="24"/>
-          <w:szCs w:val="24"/>
-        </w:rPr>
-      </w:pPr>
-      <w:r>
-        <w:rPr>
-          <w:sz w:val="24"/>
-          <w:szCs w:val="24"/>
-        </w:rPr>
-        <w:t>Localization can be performed in application.</w:t>
-      </w:r>
-    </w:p>
-    <w:p>
-      <w:pPr>
-        <w:pStyle w:val="Heading1"/>
-        <w:numPr>
-          <w:ilvl w:val="0"/>
-          <w:numId w:val="1"/>
-        </w:numPr>
-        <w:jc w:val="both"/>
-        <w:rPr>
-          <w:b/>
-          <w:sz w:val="28"/>
-        </w:rPr>
-      </w:pPr>
-      <w:bookmarkStart w:id="20" w:name="_Toc50375259"/>
-      <w:r>
-        <w:rPr>
-          <w:b/>
-          <w:sz w:val="28"/>
-        </w:rPr>
-        <w:t>Setup</w:t>
-      </w:r>
-      <w:bookmarkEnd w:id="20"/>
-    </w:p>
-    <w:p/>
-    <w:p>
-      <w:pPr>
-        <w:pStyle w:val="ListParagraph"/>
-        <w:numPr>
-          <w:ilvl w:val="0"/>
-          <w:numId w:val="6"/>
-        </w:numPr>
-      </w:pPr>
-      <w:r>
-        <w:t>Download and install node.js (version: 12.16)</w:t>
-      </w:r>
-    </w:p>
-    <w:p>
-      <w:pPr>
-        <w:pStyle w:val="ListParagraph"/>
-        <w:numPr>
-          <w:ilvl w:val="0"/>
-          <w:numId w:val="6"/>
-        </w:numPr>
-      </w:pPr>
-      <w:r>
-        <w:t xml:space="preserve">Install </w:t>
-      </w:r>
-      <w:proofErr w:type="spellStart"/>
-      <w:r>
-        <w:t>npm</w:t>
-      </w:r>
-      <w:proofErr w:type="spellEnd"/>
-      <w:r>
-        <w:t xml:space="preserve"> and install @angular (version: </w:t>
-      </w:r>
-      <w:r>
-        <w:t>10</w:t>
-      </w:r>
-      <w:r>
-        <w:t>.0)</w:t>
-      </w:r>
-    </w:p>
-    <w:p>
-      <w:pPr>
-        <w:pStyle w:val="ListParagraph"/>
-        <w:numPr>
-          <w:ilvl w:val="0"/>
-          <w:numId w:val="6"/>
-        </w:numPr>
-      </w:pPr>
-      <w:r>
-        <w:t xml:space="preserve">Git clone </w:t>
-      </w:r>
-      <w:r>
-        <w:t>https://github.com/anantnerkar/tavisca-product-listing.git</w:t>
-      </w:r>
-      <w:r>
-        <w:t xml:space="preserve"> </w:t>
-      </w:r>
-      <w:r>
-        <w:t>origin master</w:t>
-      </w:r>
-    </w:p>
-    <w:p>
-      <w:pPr>
-        <w:pStyle w:val="ListParagraph"/>
-        <w:numPr>
-          <w:ilvl w:val="0"/>
-          <w:numId w:val="6"/>
-        </w:numPr>
-      </w:pPr>
-      <w:r>
-        <w:t xml:space="preserve">Navigate to cloned folder &amp; run </w:t>
-      </w:r>
-      <w:proofErr w:type="spellStart"/>
-      <w:r>
-        <w:t>npm</w:t>
-      </w:r>
-      <w:proofErr w:type="spellEnd"/>
-      <w:r>
-        <w:t xml:space="preserve"> install</w:t>
-      </w:r>
-    </w:p>
-    <w:p>
-      <w:pPr>
-        <w:pStyle w:val="ListParagraph"/>
-        <w:numPr>
-          <w:ilvl w:val="0"/>
-          <w:numId w:val="6"/>
-        </w:numPr>
-      </w:pPr>
-      <w:r>
-        <w:t>Run ng serve</w:t>
-      </w:r>
-    </w:p>
-    <w:p>
-      <w:pPr>
-        <w:pStyle w:val="ListParagraph"/>
-        <w:numPr>
-          <w:ilvl w:val="0"/>
-          <w:numId w:val="6"/>
-        </w:numPr>
-      </w:pPr>
-      <w:r>
-        <w:t xml:space="preserve">For testing use: </w:t>
-      </w:r>
-      <w:proofErr w:type="spellStart"/>
-      <w:r>
-        <w:t>npm</w:t>
-      </w:r>
-      <w:proofErr w:type="spellEnd"/>
-      <w:r>
-        <w:t xml:space="preserve"> run test</w:t>
+        <w:ind w:left="360"/>
+      </w:pPr>
+      <w:r>
+        <w:rPr>
+          <w:noProof/>
+        </w:rPr>
+        <w:drawing>
+          <wp:inline distT="0" distB="0" distL="0" distR="0" wp14:anchorId="08B5A764" wp14:editId="3D82F3B5">
+            <wp:extent cx="6257406" cy="3009900"/>
+            <wp:effectExtent l="0" t="0" r="0" b="0"/>
+            <wp:docPr id="5" name="Picture 5"/>
+            <wp:cNvGraphicFramePr>
+              <a:graphicFrameLocks xmlns:a="http://schemas.openxmlformats.org/drawingml/2006/main" noChangeAspect="1"/>
+            </wp:cNvGraphicFramePr>
+            <a:graphic xmlns:a="http://schemas.openxmlformats.org/drawingml/2006/main">
+              <a:graphicData uri="http://schemas.openxmlformats.org/drawingml/2006/picture">
+                <pic:pic xmlns:pic="http://schemas.openxmlformats.org/drawingml/2006/picture">
+                  <pic:nvPicPr>
+                    <pic:cNvPr id="0" name="Picture 8"/>
+                    <pic:cNvPicPr>
+                      <a:picLocks noChangeAspect="1" noChangeArrowheads="1"/>
+                    </pic:cNvPicPr>
+                  </pic:nvPicPr>
+                  <pic:blipFill>
+                    <a:blip r:embed="rId10">
+                      <a:extLst>
+                        <a:ext uri="{28A0092B-C50C-407E-A947-70E740481C1C}">
+                          <a14:useLocalDpi xmlns:a14="http://schemas.microsoft.com/office/drawing/2010/main" val="0"/>
+                        </a:ext>
+                      </a:extLst>
+                    </a:blip>
+                    <a:srcRect/>
+                    <a:stretch>
+                      <a:fillRect/>
+                    </a:stretch>
+                  </pic:blipFill>
+                  <pic:spPr bwMode="auto">
+                    <a:xfrm>
+                      <a:off x="0" y="0"/>
+                      <a:ext cx="6265496" cy="3013791"/>
+                    </a:xfrm>
+                    <a:prstGeom prst="rect">
+                      <a:avLst/>
+                    </a:prstGeom>
+                    <a:noFill/>
+                    <a:ln>
+                      <a:noFill/>
+                    </a:ln>
+                  </pic:spPr>
+                </pic:pic>
+              </a:graphicData>
+            </a:graphic>
+          </wp:inline>
+        </w:drawing>
       </w:r>
     </w:p>
     <w:sectPr>
-      <w:headerReference w:type="default" r:id="rId9"/>
-      <w:footerReference w:type="default" r:id="rId10"/>
+      <w:headerReference w:type="default" r:id="rId11"/>
+      <w:footerReference w:type="default" r:id="rId12"/>
       <w:pgSz w:w="12240" w:h="15840"/>
       <w:pgMar w:top="1440" w:right="1440" w:bottom="1440" w:left="1530" w:header="720" w:footer="720" w:gutter="0"/>
       <w:cols w:space="720"/>
@@ -5151,7 +5527,7 @@
   <w:abstractNum w:abstractNumId="6" w15:restartNumberingAfterBreak="0">
     <w:nsid w:val="6E4228F3"/>
     <w:multiLevelType w:val="multilevel"/>
-    <w:tmpl w:val="C5EC9386"/>
+    <w:tmpl w:val="C15CA224"/>
     <w:lvl w:ilvl="0">
       <w:start w:val="1"/>
       <w:numFmt w:val="decimal"/>
@@ -5162,6 +5538,8 @@
       </w:pPr>
       <w:rPr>
         <w:rFonts w:hint="default"/>
+        <w:b/>
+        <w:bCs/>
       </w:rPr>
     </w:lvl>
     <w:lvl w:ilvl="1">

</xml_diff>